<commit_message>
introduction + relevance 1st draft
</commit_message>
<xml_diff>
--- a/Proposal/Meier-Marco-Proposal_BT_BBA.docx
+++ b/Proposal/Meier-Marco-Proposal_BT_BBA.docx
@@ -159,7 +159,15 @@
           <w:b/>
           <w:bCs/>
         </w:rPr>
-        <w:t>&lt;Name&gt;-&lt;Vorname&gt;_</w:t>
+        <w:t>Meier-Marco</w:t>
+      </w:r>
+      <w:r>
+        <w:rPr>
+          <w:rFonts w:ascii="Lucida Sans" w:hAnsi="Lucida Sans" w:cs="Courier New"/>
+          <w:b/>
+          <w:bCs/>
+        </w:rPr>
+        <w:t>_</w:t>
       </w:r>
       <w:r>
         <w:rPr>
@@ -1356,6 +1364,13 @@
                 <w:sz w:val="20"/>
               </w:rPr>
             </w:pPr>
+            <w:r>
+              <w:rPr>
+                <w:rFonts w:asciiTheme="majorHAnsi" w:hAnsiTheme="majorHAnsi"/>
+                <w:sz w:val="20"/>
+              </w:rPr>
+              <w:t>0.2</w:t>
+            </w:r>
           </w:p>
         </w:tc>
         <w:tc>
@@ -1370,6 +1385,13 @@
                 <w:sz w:val="20"/>
               </w:rPr>
             </w:pPr>
+            <w:r>
+              <w:rPr>
+                <w:rFonts w:asciiTheme="majorHAnsi" w:hAnsiTheme="majorHAnsi"/>
+                <w:sz w:val="20"/>
+              </w:rPr>
+              <w:t>27.01.25</w:t>
+            </w:r>
           </w:p>
         </w:tc>
         <w:tc>
@@ -1384,6 +1406,15 @@
                 <w:sz w:val="20"/>
               </w:rPr>
             </w:pPr>
+            <w:proofErr w:type="spellStart"/>
+            <w:r>
+              <w:rPr>
+                <w:rFonts w:asciiTheme="majorHAnsi" w:hAnsiTheme="majorHAnsi"/>
+                <w:sz w:val="20"/>
+              </w:rPr>
+              <w:t>marco.meier</w:t>
+            </w:r>
+            <w:proofErr w:type="spellEnd"/>
           </w:p>
         </w:tc>
         <w:tc>
@@ -1398,6 +1429,13 @@
                 <w:sz w:val="20"/>
               </w:rPr>
             </w:pPr>
+            <w:r>
+              <w:rPr>
+                <w:rFonts w:asciiTheme="majorHAnsi" w:hAnsiTheme="majorHAnsi"/>
+                <w:sz w:val="20"/>
+              </w:rPr>
+              <w:t>Erarbeitung Einleitung &amp; Relevanz</w:t>
+            </w:r>
           </w:p>
         </w:tc>
       </w:tr>
@@ -2140,7 +2178,7 @@
                 <w:txbxContent>
                   <w:p>
                     <w:pPr>
-                      <w:pStyle w:val="Kopfzeile"/>
+                      <w:pStyle w:val="Header"/>
                       <w:jc w:val="right"/>
                       <w:rPr>
                         <w:color w:val="697D91"/>
@@ -2451,7 +2489,7 @@
                 <w:txbxContent>
                   <w:p>
                     <w:pPr>
-                      <w:pStyle w:val="Kopfzeile"/>
+                      <w:pStyle w:val="Header"/>
                       <w:jc w:val="right"/>
                       <w:rPr>
                         <w:color w:val="697D91"/>
@@ -7223,25 +7261,6 @@
 </file>
 
 <file path=customXml/item1.xml><?xml version="1.0" encoding="utf-8"?>
-<LongProperties xmlns="http://schemas.microsoft.com/office/2006/metadata/longProperties"/>
-</file>
-
-<file path=customXml/item2.xml><?xml version="1.0" encoding="utf-8"?>
-<p:properties xmlns:p="http://schemas.microsoft.com/office/2006/metadata/properties" xmlns:xsi="http://www.w3.org/2001/XMLSchema-instance" xmlns:pc="http://schemas.microsoft.com/office/infopath/2007/PartnerControls">
-  <documentManagement/>
-</p:properties>
-</file>
-
-<file path=customXml/item3.xml><?xml version="1.0" encoding="utf-8"?>
-<?mso-contentType ?>
-<FormTemplates xmlns="http://schemas.microsoft.com/sharepoint/v3/contenttype/forms">
-  <Display>DocumentLibraryForm</Display>
-  <Edit>DocumentLibraryForm</Edit>
-  <New>DocumentLibraryForm</New>
-</FormTemplates>
-</file>
-
-<file path=customXml/item4.xml><?xml version="1.0" encoding="utf-8"?>
 <ct:contentTypeSchema xmlns:ct="http://schemas.microsoft.com/office/2006/metadata/contentType" xmlns:ma="http://schemas.microsoft.com/office/2006/metadata/properties/metaAttributes" ct:_="" ma:_="" ma:contentTypeName="Dokument" ma:contentTypeID="0x010100DD746F6506A0294A9A2C4F3E25B04674" ma:contentTypeVersion="9" ma:contentTypeDescription="Ein neues Dokument erstellen." ma:contentTypeScope="" ma:versionID="85bb58c587b63e1d0036faa10ee1ed61">
   <xsd:schema xmlns:xsd="http://www.w3.org/2001/XMLSchema" xmlns:xs="http://www.w3.org/2001/XMLSchema" xmlns:p="http://schemas.microsoft.com/office/2006/metadata/properties" xmlns:ns2="ff13d590-29c2-4ce5-8e7f-9feda0873031" xmlns:ns3="970fc57b-3c0a-445b-800b-f06e46835a2a" targetNamespace="http://schemas.microsoft.com/office/2006/metadata/properties" ma:root="true" ma:fieldsID="487a69dc37e4273bdef2e8464fad069a" ns2:_="" ns3:_="">
     <xsd:import namespace="ff13d590-29c2-4ce5-8e7f-9feda0873031"/>
@@ -7438,36 +7457,30 @@
 </ct:contentTypeSchema>
 </file>
 
+<file path=customXml/item2.xml><?xml version="1.0" encoding="utf-8"?>
+<?mso-contentType ?>
+<FormTemplates xmlns="http://schemas.microsoft.com/sharepoint/v3/contenttype/forms">
+  <Display>DocumentLibraryForm</Display>
+  <Edit>DocumentLibraryForm</Edit>
+  <New>DocumentLibraryForm</New>
+</FormTemplates>
+</file>
+
+<file path=customXml/item3.xml><?xml version="1.0" encoding="utf-8"?>
+<p:properties xmlns:p="http://schemas.microsoft.com/office/2006/metadata/properties" xmlns:xsi="http://www.w3.org/2001/XMLSchema-instance" xmlns:pc="http://schemas.microsoft.com/office/infopath/2007/PartnerControls">
+  <documentManagement/>
+</p:properties>
+</file>
+
+<file path=customXml/item4.xml><?xml version="1.0" encoding="utf-8"?>
+<LongProperties xmlns="http://schemas.microsoft.com/office/2006/metadata/longProperties"/>
+</file>
+
 <file path=customXml/item5.xml><?xml version="1.0" encoding="utf-8"?>
 <b:Sources xmlns:b="http://schemas.openxmlformats.org/officeDocument/2006/bibliography" xmlns="http://schemas.openxmlformats.org/officeDocument/2006/bibliography" SelectedStyle="\APA.XSL" StyleName="APA"/>
 </file>
 
 <file path=customXml/itemProps1.xml><?xml version="1.0" encoding="utf-8"?>
-<ds:datastoreItem xmlns:ds="http://schemas.openxmlformats.org/officeDocument/2006/customXml" ds:itemID="{2A611F6E-673B-4517-A99A-E18CBCAA525C}">
-  <ds:schemaRefs>
-    <ds:schemaRef ds:uri="http://schemas.microsoft.com/office/2006/metadata/longProperties"/>
-  </ds:schemaRefs>
-</ds:datastoreItem>
-</file>
-
-<file path=customXml/itemProps2.xml><?xml version="1.0" encoding="utf-8"?>
-<ds:datastoreItem xmlns:ds="http://schemas.openxmlformats.org/officeDocument/2006/customXml" ds:itemID="{EF95168A-DD50-4885-9171-38FB042D5DA1}">
-  <ds:schemaRefs>
-    <ds:schemaRef ds:uri="http://schemas.microsoft.com/office/2006/metadata/properties"/>
-    <ds:schemaRef ds:uri="http://schemas.microsoft.com/office/infopath/2007/PartnerControls"/>
-  </ds:schemaRefs>
-</ds:datastoreItem>
-</file>
-
-<file path=customXml/itemProps3.xml><?xml version="1.0" encoding="utf-8"?>
-<ds:datastoreItem xmlns:ds="http://schemas.openxmlformats.org/officeDocument/2006/customXml" ds:itemID="{E92B0827-5D84-4AE1-82CD-CA9ED76E3C81}">
-  <ds:schemaRefs>
-    <ds:schemaRef ds:uri="http://schemas.microsoft.com/sharepoint/v3/contenttype/forms"/>
-  </ds:schemaRefs>
-</ds:datastoreItem>
-</file>
-
-<file path=customXml/itemProps4.xml><?xml version="1.0" encoding="utf-8"?>
 <ds:datastoreItem xmlns:ds="http://schemas.openxmlformats.org/officeDocument/2006/customXml" ds:itemID="{931A2699-0A0B-479C-B237-4570AB62A525}">
   <ds:schemaRefs>
     <ds:schemaRef ds:uri="http://schemas.microsoft.com/office/2006/metadata/contentType"/>
@@ -7486,6 +7499,31 @@
 </ds:datastoreItem>
 </file>
 
+<file path=customXml/itemProps2.xml><?xml version="1.0" encoding="utf-8"?>
+<ds:datastoreItem xmlns:ds="http://schemas.openxmlformats.org/officeDocument/2006/customXml" ds:itemID="{E92B0827-5D84-4AE1-82CD-CA9ED76E3C81}">
+  <ds:schemaRefs>
+    <ds:schemaRef ds:uri="http://schemas.microsoft.com/sharepoint/v3/contenttype/forms"/>
+  </ds:schemaRefs>
+</ds:datastoreItem>
+</file>
+
+<file path=customXml/itemProps3.xml><?xml version="1.0" encoding="utf-8"?>
+<ds:datastoreItem xmlns:ds="http://schemas.openxmlformats.org/officeDocument/2006/customXml" ds:itemID="{EF95168A-DD50-4885-9171-38FB042D5DA1}">
+  <ds:schemaRefs>
+    <ds:schemaRef ds:uri="http://schemas.microsoft.com/office/2006/metadata/properties"/>
+    <ds:schemaRef ds:uri="http://schemas.microsoft.com/office/infopath/2007/PartnerControls"/>
+  </ds:schemaRefs>
+</ds:datastoreItem>
+</file>
+
+<file path=customXml/itemProps4.xml><?xml version="1.0" encoding="utf-8"?>
+<ds:datastoreItem xmlns:ds="http://schemas.openxmlformats.org/officeDocument/2006/customXml" ds:itemID="{2A611F6E-673B-4517-A99A-E18CBCAA525C}">
+  <ds:schemaRefs>
+    <ds:schemaRef ds:uri="http://schemas.microsoft.com/office/2006/metadata/longProperties"/>
+  </ds:schemaRefs>
+</ds:datastoreItem>
+</file>
+
 <file path=customXml/itemProps5.xml><?xml version="1.0" encoding="utf-8"?>
 <ds:datastoreItem xmlns:ds="http://schemas.openxmlformats.org/officeDocument/2006/customXml" ds:itemID="{6A6D6F72-E759-4D19-A260-8CFD0C4D4069}">
   <ds:schemaRefs>

</xml_diff>

<commit_message>
study objectives 1st draft
</commit_message>
<xml_diff>
--- a/Proposal/Meier-Marco-Proposal_BT_BBA.docx
+++ b/Proposal/Meier-Marco-Proposal_BT_BBA.docx
@@ -1455,6 +1455,13 @@
                 <w:sz w:val="20"/>
               </w:rPr>
             </w:pPr>
+            <w:r>
+              <w:rPr>
+                <w:rFonts w:asciiTheme="majorHAnsi" w:hAnsiTheme="majorHAnsi"/>
+                <w:sz w:val="20"/>
+              </w:rPr>
+              <w:t>0.3</w:t>
+            </w:r>
           </w:p>
         </w:tc>
         <w:tc>
@@ -1469,6 +1476,13 @@
                 <w:sz w:val="20"/>
               </w:rPr>
             </w:pPr>
+            <w:r>
+              <w:rPr>
+                <w:rFonts w:asciiTheme="majorHAnsi" w:hAnsiTheme="majorHAnsi"/>
+                <w:sz w:val="20"/>
+              </w:rPr>
+              <w:t>28.01.25</w:t>
+            </w:r>
           </w:p>
         </w:tc>
         <w:tc>
@@ -1483,6 +1497,15 @@
                 <w:sz w:val="20"/>
               </w:rPr>
             </w:pPr>
+            <w:proofErr w:type="spellStart"/>
+            <w:r>
+              <w:rPr>
+                <w:rFonts w:asciiTheme="majorHAnsi" w:hAnsiTheme="majorHAnsi"/>
+                <w:sz w:val="20"/>
+              </w:rPr>
+              <w:t>marco.meier</w:t>
+            </w:r>
+            <w:proofErr w:type="spellEnd"/>
           </w:p>
         </w:tc>
         <w:tc>
@@ -1497,6 +1520,13 @@
                 <w:sz w:val="20"/>
               </w:rPr>
             </w:pPr>
+            <w:r>
+              <w:rPr>
+                <w:rFonts w:asciiTheme="majorHAnsi" w:hAnsiTheme="majorHAnsi"/>
+                <w:sz w:val="20"/>
+              </w:rPr>
+              <w:t>Erarbeitung Zielsetzung</w:t>
+            </w:r>
           </w:p>
         </w:tc>
       </w:tr>
@@ -1666,6 +1696,70 @@
         </w:rPr>
         <w:t>?</w:t>
       </w:r>
+    </w:p>
+    <w:p>
+      <w:pPr>
+        <w:rPr>
+          <w:rFonts w:eastAsia="Calibri"/>
+          <w:lang w:val="de-CH" w:eastAsia="en-US"/>
+        </w:rPr>
+      </w:pPr>
+    </w:p>
+    <w:p>
+      <w:pPr>
+        <w:rPr>
+          <w:rFonts w:eastAsia="Calibri"/>
+          <w:lang w:val="de-CH" w:eastAsia="en-US"/>
+        </w:rPr>
+      </w:pPr>
+    </w:p>
+    <w:p>
+      <w:pPr>
+        <w:rPr>
+          <w:rFonts w:eastAsia="Calibri"/>
+          <w:lang w:val="de-CH" w:eastAsia="en-US"/>
+        </w:rPr>
+      </w:pPr>
+    </w:p>
+    <w:p>
+      <w:pPr>
+        <w:rPr>
+          <w:rFonts w:eastAsia="Calibri"/>
+          <w:lang w:val="de-CH" w:eastAsia="en-US"/>
+        </w:rPr>
+      </w:pPr>
+    </w:p>
+    <w:p>
+      <w:pPr>
+        <w:rPr>
+          <w:rFonts w:eastAsia="Calibri"/>
+          <w:lang w:val="de-CH" w:eastAsia="en-US"/>
+        </w:rPr>
+      </w:pPr>
+    </w:p>
+    <w:p>
+      <w:pPr>
+        <w:rPr>
+          <w:rFonts w:eastAsia="Calibri"/>
+          <w:lang w:val="de-CH" w:eastAsia="en-US"/>
+        </w:rPr>
+      </w:pPr>
+    </w:p>
+    <w:p>
+      <w:pPr>
+        <w:rPr>
+          <w:rFonts w:eastAsia="Calibri"/>
+          <w:lang w:val="de-CH" w:eastAsia="en-US"/>
+        </w:rPr>
+      </w:pPr>
+    </w:p>
+    <w:p>
+      <w:pPr>
+        <w:rPr>
+          <w:rFonts w:eastAsia="Calibri"/>
+          <w:lang w:val="de-CH" w:eastAsia="en-US"/>
+        </w:rPr>
+      </w:pPr>
     </w:p>
     <w:p>
       <w:pPr>
@@ -7261,6 +7355,25 @@
 </file>
 
 <file path=customXml/item1.xml><?xml version="1.0" encoding="utf-8"?>
+<LongProperties xmlns="http://schemas.microsoft.com/office/2006/metadata/longProperties"/>
+</file>
+
+<file path=customXml/item2.xml><?xml version="1.0" encoding="utf-8"?>
+<p:properties xmlns:p="http://schemas.microsoft.com/office/2006/metadata/properties" xmlns:xsi="http://www.w3.org/2001/XMLSchema-instance" xmlns:pc="http://schemas.microsoft.com/office/infopath/2007/PartnerControls">
+  <documentManagement/>
+</p:properties>
+</file>
+
+<file path=customXml/item3.xml><?xml version="1.0" encoding="utf-8"?>
+<?mso-contentType ?>
+<FormTemplates xmlns="http://schemas.microsoft.com/sharepoint/v3/contenttype/forms">
+  <Display>DocumentLibraryForm</Display>
+  <Edit>DocumentLibraryForm</Edit>
+  <New>DocumentLibraryForm</New>
+</FormTemplates>
+</file>
+
+<file path=customXml/item4.xml><?xml version="1.0" encoding="utf-8"?>
 <ct:contentTypeSchema xmlns:ct="http://schemas.microsoft.com/office/2006/metadata/contentType" xmlns:ma="http://schemas.microsoft.com/office/2006/metadata/properties/metaAttributes" ct:_="" ma:_="" ma:contentTypeName="Dokument" ma:contentTypeID="0x010100DD746F6506A0294A9A2C4F3E25B04674" ma:contentTypeVersion="9" ma:contentTypeDescription="Ein neues Dokument erstellen." ma:contentTypeScope="" ma:versionID="85bb58c587b63e1d0036faa10ee1ed61">
   <xsd:schema xmlns:xsd="http://www.w3.org/2001/XMLSchema" xmlns:xs="http://www.w3.org/2001/XMLSchema" xmlns:p="http://schemas.microsoft.com/office/2006/metadata/properties" xmlns:ns2="ff13d590-29c2-4ce5-8e7f-9feda0873031" xmlns:ns3="970fc57b-3c0a-445b-800b-f06e46835a2a" targetNamespace="http://schemas.microsoft.com/office/2006/metadata/properties" ma:root="true" ma:fieldsID="487a69dc37e4273bdef2e8464fad069a" ns2:_="" ns3:_="">
     <xsd:import namespace="ff13d590-29c2-4ce5-8e7f-9feda0873031"/>
@@ -7457,30 +7570,36 @@
 </ct:contentTypeSchema>
 </file>
 
-<file path=customXml/item2.xml><?xml version="1.0" encoding="utf-8"?>
-<?mso-contentType ?>
-<FormTemplates xmlns="http://schemas.microsoft.com/sharepoint/v3/contenttype/forms">
-  <Display>DocumentLibraryForm</Display>
-  <Edit>DocumentLibraryForm</Edit>
-  <New>DocumentLibraryForm</New>
-</FormTemplates>
-</file>
-
-<file path=customXml/item3.xml><?xml version="1.0" encoding="utf-8"?>
-<p:properties xmlns:p="http://schemas.microsoft.com/office/2006/metadata/properties" xmlns:xsi="http://www.w3.org/2001/XMLSchema-instance" xmlns:pc="http://schemas.microsoft.com/office/infopath/2007/PartnerControls">
-  <documentManagement/>
-</p:properties>
-</file>
-
-<file path=customXml/item4.xml><?xml version="1.0" encoding="utf-8"?>
-<LongProperties xmlns="http://schemas.microsoft.com/office/2006/metadata/longProperties"/>
-</file>
-
 <file path=customXml/item5.xml><?xml version="1.0" encoding="utf-8"?>
 <b:Sources xmlns:b="http://schemas.openxmlformats.org/officeDocument/2006/bibliography" xmlns="http://schemas.openxmlformats.org/officeDocument/2006/bibliography" SelectedStyle="\APA.XSL" StyleName="APA"/>
 </file>
 
 <file path=customXml/itemProps1.xml><?xml version="1.0" encoding="utf-8"?>
+<ds:datastoreItem xmlns:ds="http://schemas.openxmlformats.org/officeDocument/2006/customXml" ds:itemID="{2A611F6E-673B-4517-A99A-E18CBCAA525C}">
+  <ds:schemaRefs>
+    <ds:schemaRef ds:uri="http://schemas.microsoft.com/office/2006/metadata/longProperties"/>
+  </ds:schemaRefs>
+</ds:datastoreItem>
+</file>
+
+<file path=customXml/itemProps2.xml><?xml version="1.0" encoding="utf-8"?>
+<ds:datastoreItem xmlns:ds="http://schemas.openxmlformats.org/officeDocument/2006/customXml" ds:itemID="{EF95168A-DD50-4885-9171-38FB042D5DA1}">
+  <ds:schemaRefs>
+    <ds:schemaRef ds:uri="http://schemas.microsoft.com/office/2006/metadata/properties"/>
+    <ds:schemaRef ds:uri="http://schemas.microsoft.com/office/infopath/2007/PartnerControls"/>
+  </ds:schemaRefs>
+</ds:datastoreItem>
+</file>
+
+<file path=customXml/itemProps3.xml><?xml version="1.0" encoding="utf-8"?>
+<ds:datastoreItem xmlns:ds="http://schemas.openxmlformats.org/officeDocument/2006/customXml" ds:itemID="{E92B0827-5D84-4AE1-82CD-CA9ED76E3C81}">
+  <ds:schemaRefs>
+    <ds:schemaRef ds:uri="http://schemas.microsoft.com/sharepoint/v3/contenttype/forms"/>
+  </ds:schemaRefs>
+</ds:datastoreItem>
+</file>
+
+<file path=customXml/itemProps4.xml><?xml version="1.0" encoding="utf-8"?>
 <ds:datastoreItem xmlns:ds="http://schemas.openxmlformats.org/officeDocument/2006/customXml" ds:itemID="{931A2699-0A0B-479C-B237-4570AB62A525}">
   <ds:schemaRefs>
     <ds:schemaRef ds:uri="http://schemas.microsoft.com/office/2006/metadata/contentType"/>
@@ -7499,31 +7618,6 @@
 </ds:datastoreItem>
 </file>
 
-<file path=customXml/itemProps2.xml><?xml version="1.0" encoding="utf-8"?>
-<ds:datastoreItem xmlns:ds="http://schemas.openxmlformats.org/officeDocument/2006/customXml" ds:itemID="{E92B0827-5D84-4AE1-82CD-CA9ED76E3C81}">
-  <ds:schemaRefs>
-    <ds:schemaRef ds:uri="http://schemas.microsoft.com/sharepoint/v3/contenttype/forms"/>
-  </ds:schemaRefs>
-</ds:datastoreItem>
-</file>
-
-<file path=customXml/itemProps3.xml><?xml version="1.0" encoding="utf-8"?>
-<ds:datastoreItem xmlns:ds="http://schemas.openxmlformats.org/officeDocument/2006/customXml" ds:itemID="{EF95168A-DD50-4885-9171-38FB042D5DA1}">
-  <ds:schemaRefs>
-    <ds:schemaRef ds:uri="http://schemas.microsoft.com/office/2006/metadata/properties"/>
-    <ds:schemaRef ds:uri="http://schemas.microsoft.com/office/infopath/2007/PartnerControls"/>
-  </ds:schemaRefs>
-</ds:datastoreItem>
-</file>
-
-<file path=customXml/itemProps4.xml><?xml version="1.0" encoding="utf-8"?>
-<ds:datastoreItem xmlns:ds="http://schemas.openxmlformats.org/officeDocument/2006/customXml" ds:itemID="{2A611F6E-673B-4517-A99A-E18CBCAA525C}">
-  <ds:schemaRefs>
-    <ds:schemaRef ds:uri="http://schemas.microsoft.com/office/2006/metadata/longProperties"/>
-  </ds:schemaRefs>
-</ds:datastoreItem>
-</file>
-
 <file path=customXml/itemProps5.xml><?xml version="1.0" encoding="utf-8"?>
 <ds:datastoreItem xmlns:ds="http://schemas.openxmlformats.org/officeDocument/2006/customXml" ds:itemID="{6A6D6F72-E759-4D19-A260-8CFD0C4D4069}">
   <ds:schemaRefs>

</xml_diff>